<commit_message>
added check for empty string
</commit_message>
<xml_diff>
--- a/Documentation/Needs Statement and FSD COMP SEC.docx
+++ b/Documentation/Needs Statement and FSD COMP SEC.docx
@@ -444,6 +444,55 @@
           <w:rStyle w:val="Strong"/>
         </w:rPr>
         <w:t>Functional Specifications:</w:t>
+      </w:r>
+    </w:p>
+    <w:p>
+      <w:pPr>
+        <w:rPr>
+          <w:rStyle w:val="Strong"/>
+        </w:rPr>
+      </w:pPr>
+      <w:r>
+        <w:rPr>
+          <w:rStyle w:val="Strong"/>
+        </w:rPr>
+        <w:t>KEY:</w:t>
+      </w:r>
+    </w:p>
+    <w:p>
+      <w:pPr>
+        <w:rPr>
+          <w:rStyle w:val="Strong"/>
+          <w:b w:val="0"/>
+          <w:bCs w:val="0"/>
+        </w:rPr>
+      </w:pPr>
+      <w:r>
+        <w:rPr>
+          <w:rStyle w:val="Strong"/>
+          <w:b w:val="0"/>
+          <w:bCs w:val="0"/>
+          <w:highlight w:val="green"/>
+        </w:rPr>
+        <w:t>Complete</w:t>
+      </w:r>
+    </w:p>
+    <w:p>
+      <w:pPr>
+        <w:rPr>
+          <w:rStyle w:val="Strong"/>
+          <w:b w:val="0"/>
+          <w:bCs w:val="0"/>
+        </w:rPr>
+      </w:pPr>
+      <w:r>
+        <w:rPr>
+          <w:rStyle w:val="Strong"/>
+          <w:b w:val="0"/>
+          <w:bCs w:val="0"/>
+          <w:highlight w:val="yellow"/>
+        </w:rPr>
+        <w:t>In Progress</w:t>
       </w:r>
     </w:p>
     <w:p>
@@ -479,13 +528,15 @@
           <w:rStyle w:val="Strong"/>
           <w:b w:val="0"/>
           <w:bCs w:val="0"/>
-        </w:rPr>
-      </w:pPr>
-      <w:r>
-        <w:rPr>
-          <w:rStyle w:val="Strong"/>
-          <w:b w:val="0"/>
-          <w:bCs w:val="0"/>
+          <w:highlight w:val="green"/>
+        </w:rPr>
+      </w:pPr>
+      <w:r>
+        <w:rPr>
+          <w:rStyle w:val="Strong"/>
+          <w:b w:val="0"/>
+          <w:bCs w:val="0"/>
+          <w:highlight w:val="green"/>
         </w:rPr>
         <w:t>Allow silent extraction of user keypresses</w:t>
       </w:r>
@@ -501,13 +552,15 @@
           <w:rStyle w:val="Strong"/>
           <w:b w:val="0"/>
           <w:bCs w:val="0"/>
-        </w:rPr>
-      </w:pPr>
-      <w:r>
-        <w:rPr>
-          <w:rStyle w:val="Strong"/>
-          <w:b w:val="0"/>
-          <w:bCs w:val="0"/>
+          <w:highlight w:val="green"/>
+        </w:rPr>
+      </w:pPr>
+      <w:r>
+        <w:rPr>
+          <w:rStyle w:val="Strong"/>
+          <w:b w:val="0"/>
+          <w:bCs w:val="0"/>
+          <w:highlight w:val="green"/>
         </w:rPr>
         <w:t>Capture all keypresses regardless of application currently in focus</w:t>
       </w:r>
@@ -523,13 +576,15 @@
           <w:rStyle w:val="Strong"/>
           <w:b w:val="0"/>
           <w:bCs w:val="0"/>
-        </w:rPr>
-      </w:pPr>
-      <w:r>
-        <w:rPr>
-          <w:rStyle w:val="Strong"/>
-          <w:b w:val="0"/>
-          <w:bCs w:val="0"/>
+          <w:highlight w:val="green"/>
+        </w:rPr>
+      </w:pPr>
+      <w:r>
+        <w:rPr>
+          <w:rStyle w:val="Strong"/>
+          <w:b w:val="0"/>
+          <w:bCs w:val="0"/>
+          <w:highlight w:val="green"/>
         </w:rPr>
         <w:t>Respond to controller</w:t>
       </w:r>
@@ -538,6 +593,7 @@
           <w:rStyle w:val="Strong"/>
           <w:b w:val="0"/>
           <w:bCs w:val="0"/>
+          <w:highlight w:val="green"/>
         </w:rPr>
         <w:t xml:space="preserve"> remote</w:t>
       </w:r>
@@ -546,6 +602,7 @@
           <w:rStyle w:val="Strong"/>
           <w:b w:val="0"/>
           <w:bCs w:val="0"/>
+          <w:highlight w:val="green"/>
         </w:rPr>
         <w:t xml:space="preserve"> commands</w:t>
       </w:r>
@@ -561,13 +618,15 @@
           <w:rStyle w:val="Strong"/>
           <w:b w:val="0"/>
           <w:bCs w:val="0"/>
-        </w:rPr>
-      </w:pPr>
-      <w:r>
-        <w:rPr>
-          <w:rStyle w:val="Strong"/>
-          <w:b w:val="0"/>
-          <w:bCs w:val="0"/>
+          <w:highlight w:val="green"/>
+        </w:rPr>
+      </w:pPr>
+      <w:r>
+        <w:rPr>
+          <w:rStyle w:val="Strong"/>
+          <w:b w:val="0"/>
+          <w:bCs w:val="0"/>
+          <w:highlight w:val="green"/>
         </w:rPr>
         <w:t xml:space="preserve">Upload files </w:t>
       </w:r>
@@ -576,6 +635,7 @@
           <w:rStyle w:val="Strong"/>
           <w:b w:val="0"/>
           <w:bCs w:val="0"/>
+          <w:highlight w:val="green"/>
         </w:rPr>
         <w:t>periodically</w:t>
       </w:r>
@@ -584,6 +644,7 @@
           <w:rStyle w:val="Strong"/>
           <w:b w:val="0"/>
           <w:bCs w:val="0"/>
+          <w:highlight w:val="green"/>
         </w:rPr>
         <w:t xml:space="preserve"> to discord API</w:t>
       </w:r>
@@ -592,6 +653,7 @@
           <w:rStyle w:val="Strong"/>
           <w:b w:val="0"/>
           <w:bCs w:val="0"/>
+          <w:highlight w:val="green"/>
         </w:rPr>
         <w:t xml:space="preserve"> while activated</w:t>
       </w:r>
@@ -607,13 +669,15 @@
           <w:rStyle w:val="Strong"/>
           <w:b w:val="0"/>
           <w:bCs w:val="0"/>
-        </w:rPr>
-      </w:pPr>
-      <w:r>
-        <w:rPr>
-          <w:rStyle w:val="Strong"/>
-          <w:b w:val="0"/>
-          <w:bCs w:val="0"/>
+          <w:highlight w:val="green"/>
+        </w:rPr>
+      </w:pPr>
+      <w:r>
+        <w:rPr>
+          <w:rStyle w:val="Strong"/>
+          <w:b w:val="0"/>
+          <w:bCs w:val="0"/>
+          <w:highlight w:val="green"/>
         </w:rPr>
         <w:t xml:space="preserve">Cleanup and hide any files generated </w:t>
       </w:r>
@@ -622,6 +686,7 @@
           <w:rStyle w:val="Strong"/>
           <w:b w:val="0"/>
           <w:bCs w:val="0"/>
+          <w:highlight w:val="green"/>
         </w:rPr>
         <w:t>through the extraction process</w:t>
       </w:r>
@@ -637,13 +702,15 @@
           <w:rStyle w:val="Strong"/>
           <w:b w:val="0"/>
           <w:bCs w:val="0"/>
-        </w:rPr>
-      </w:pPr>
-      <w:r>
-        <w:rPr>
-          <w:rStyle w:val="Strong"/>
-          <w:b w:val="0"/>
-          <w:bCs w:val="0"/>
+          <w:highlight w:val="green"/>
+        </w:rPr>
+      </w:pPr>
+      <w:r>
+        <w:rPr>
+          <w:rStyle w:val="Strong"/>
+          <w:b w:val="0"/>
+          <w:bCs w:val="0"/>
+          <w:highlight w:val="green"/>
         </w:rPr>
         <w:t xml:space="preserve">Read user input at the lowest level possible, </w:t>
       </w:r>
@@ -652,6 +719,7 @@
           <w:rStyle w:val="Strong"/>
           <w:b w:val="0"/>
           <w:bCs w:val="0"/>
+          <w:highlight w:val="green"/>
         </w:rPr>
         <w:t>a</w:t>
       </w:r>
@@ -660,6 +728,7 @@
           <w:rStyle w:val="Strong"/>
           <w:b w:val="0"/>
           <w:bCs w:val="0"/>
+          <w:highlight w:val="green"/>
         </w:rPr>
         <w:t>ntivirus avoidance</w:t>
       </w:r>
@@ -668,6 +737,7 @@
           <w:rStyle w:val="Strong"/>
           <w:b w:val="0"/>
           <w:bCs w:val="0"/>
+          <w:highlight w:val="green"/>
         </w:rPr>
         <w:t>.</w:t>
       </w:r>
@@ -705,13 +775,15 @@
           <w:rStyle w:val="Strong"/>
           <w:b w:val="0"/>
           <w:bCs w:val="0"/>
-        </w:rPr>
-      </w:pPr>
-      <w:r>
-        <w:rPr>
-          <w:rStyle w:val="Strong"/>
-          <w:b w:val="0"/>
-          <w:bCs w:val="0"/>
+          <w:highlight w:val="green"/>
+        </w:rPr>
+      </w:pPr>
+      <w:r>
+        <w:rPr>
+          <w:rStyle w:val="Strong"/>
+          <w:b w:val="0"/>
+          <w:bCs w:val="0"/>
+          <w:highlight w:val="green"/>
         </w:rPr>
         <w:t>Provide a system for identifying and controlling multiple users</w:t>
       </w:r>
@@ -727,13 +799,15 @@
           <w:rStyle w:val="Strong"/>
           <w:b w:val="0"/>
           <w:bCs w:val="0"/>
-        </w:rPr>
-      </w:pPr>
-      <w:r>
-        <w:rPr>
-          <w:rStyle w:val="Strong"/>
-          <w:b w:val="0"/>
-          <w:bCs w:val="0"/>
+          <w:highlight w:val="green"/>
+        </w:rPr>
+      </w:pPr>
+      <w:r>
+        <w:rPr>
+          <w:rStyle w:val="Strong"/>
+          <w:b w:val="0"/>
+          <w:bCs w:val="0"/>
+          <w:highlight w:val="green"/>
         </w:rPr>
         <w:t xml:space="preserve">Implement various commands for remote control of </w:t>
       </w:r>
@@ -742,6 +816,7 @@
           <w:rStyle w:val="Strong"/>
           <w:b w:val="0"/>
           <w:bCs w:val="0"/>
+          <w:highlight w:val="green"/>
         </w:rPr>
         <w:t>available keylogger instances</w:t>
       </w:r>
@@ -757,13 +832,15 @@
           <w:rStyle w:val="Strong"/>
           <w:b w:val="0"/>
           <w:bCs w:val="0"/>
-        </w:rPr>
-      </w:pPr>
-      <w:r>
-        <w:rPr>
-          <w:rStyle w:val="Strong"/>
-          <w:b w:val="0"/>
-          <w:bCs w:val="0"/>
+          <w:highlight w:val="green"/>
+        </w:rPr>
+      </w:pPr>
+      <w:r>
+        <w:rPr>
+          <w:rStyle w:val="Strong"/>
+          <w:b w:val="0"/>
+          <w:bCs w:val="0"/>
+          <w:highlight w:val="green"/>
         </w:rPr>
         <w:t xml:space="preserve">Maintain persistence </w:t>
       </w:r>
@@ -772,6 +849,7 @@
           <w:rStyle w:val="Strong"/>
           <w:b w:val="0"/>
           <w:bCs w:val="0"/>
+          <w:highlight w:val="green"/>
         </w:rPr>
         <w:t xml:space="preserve">in the event of a </w:t>
       </w:r>
@@ -780,6 +858,7 @@
           <w:rStyle w:val="Strong"/>
           <w:b w:val="0"/>
           <w:bCs w:val="0"/>
+          <w:highlight w:val="green"/>
         </w:rPr>
         <w:t>thread exception</w:t>
       </w:r>
@@ -795,13 +874,15 @@
           <w:rStyle w:val="Strong"/>
           <w:b w:val="0"/>
           <w:bCs w:val="0"/>
-        </w:rPr>
-      </w:pPr>
-      <w:r>
-        <w:rPr>
-          <w:rStyle w:val="Strong"/>
-          <w:b w:val="0"/>
-          <w:bCs w:val="0"/>
+          <w:highlight w:val="green"/>
+        </w:rPr>
+      </w:pPr>
+      <w:r>
+        <w:rPr>
+          <w:rStyle w:val="Strong"/>
+          <w:b w:val="0"/>
+          <w:bCs w:val="0"/>
+          <w:highlight w:val="green"/>
         </w:rPr>
         <w:t>Allow botmaster to reinitiate logging without alerting user</w:t>
       </w:r>
@@ -817,13 +898,15 @@
           <w:rStyle w:val="Strong"/>
           <w:b w:val="0"/>
           <w:bCs w:val="0"/>
-        </w:rPr>
-      </w:pPr>
-      <w:r>
-        <w:rPr>
-          <w:rStyle w:val="Strong"/>
-          <w:b w:val="0"/>
-          <w:bCs w:val="0"/>
+          <w:highlight w:val="green"/>
+        </w:rPr>
+      </w:pPr>
+      <w:r>
+        <w:rPr>
+          <w:rStyle w:val="Strong"/>
+          <w:b w:val="0"/>
+          <w:bCs w:val="0"/>
+          <w:highlight w:val="green"/>
         </w:rPr>
         <w:t xml:space="preserve">Allow </w:t>
       </w:r>
@@ -832,6 +915,7 @@
           <w:rStyle w:val="Strong"/>
           <w:b w:val="0"/>
           <w:bCs w:val="0"/>
+          <w:highlight w:val="green"/>
         </w:rPr>
         <w:t>control from both PC and mobile</w:t>
       </w:r>
@@ -847,13 +931,15 @@
           <w:rStyle w:val="Strong"/>
           <w:b w:val="0"/>
           <w:bCs w:val="0"/>
-        </w:rPr>
-      </w:pPr>
-      <w:r>
-        <w:rPr>
-          <w:rStyle w:val="Strong"/>
-          <w:b w:val="0"/>
-          <w:bCs w:val="0"/>
+          <w:highlight w:val="green"/>
+        </w:rPr>
+      </w:pPr>
+      <w:r>
+        <w:rPr>
+          <w:rStyle w:val="Strong"/>
+          <w:b w:val="0"/>
+          <w:bCs w:val="0"/>
+          <w:highlight w:val="green"/>
         </w:rPr>
         <w:t xml:space="preserve">Provide socket </w:t>
       </w:r>
@@ -862,6 +948,7 @@
           <w:rStyle w:val="Strong"/>
           <w:b w:val="0"/>
           <w:bCs w:val="0"/>
+          <w:highlight w:val="green"/>
         </w:rPr>
         <w:t>level connections to any IP</w:t>
       </w:r>
@@ -877,13 +964,15 @@
           <w:rStyle w:val="Strong"/>
           <w:b w:val="0"/>
           <w:bCs w:val="0"/>
-        </w:rPr>
-      </w:pPr>
-      <w:r>
-        <w:rPr>
-          <w:rStyle w:val="Strong"/>
-          <w:b w:val="0"/>
-          <w:bCs w:val="0"/>
+          <w:highlight w:val="green"/>
+        </w:rPr>
+      </w:pPr>
+      <w:r>
+        <w:rPr>
+          <w:rStyle w:val="Strong"/>
+          <w:b w:val="0"/>
+          <w:bCs w:val="0"/>
+          <w:highlight w:val="green"/>
         </w:rPr>
         <w:t>Must have port-forwarding configured on server target</w:t>
       </w:r>
@@ -899,6 +988,39 @@
           <w:rStyle w:val="Strong"/>
           <w:b w:val="0"/>
           <w:bCs w:val="0"/>
+          <w:highlight w:val="yellow"/>
+        </w:rPr>
+      </w:pPr>
+      <w:r>
+        <w:rPr>
+          <w:rStyle w:val="Strong"/>
+          <w:b w:val="0"/>
+          <w:bCs w:val="0"/>
+          <w:highlight w:val="yellow"/>
+        </w:rPr>
+        <w:t xml:space="preserve">Executables will be packaged and generated for </w:t>
+      </w:r>
+      <w:r>
+        <w:rPr>
+          <w:rStyle w:val="Strong"/>
+          <w:b w:val="0"/>
+          <w:bCs w:val="0"/>
+          <w:highlight w:val="yellow"/>
+        </w:rPr>
+        <w:t>mobile distribution</w:t>
+      </w:r>
+    </w:p>
+    <w:p>
+      <w:pPr>
+        <w:pStyle w:val="ListParagraph"/>
+        <w:numPr>
+          <w:ilvl w:val="0"/>
+          <w:numId w:val="5"/>
+        </w:numPr>
+        <w:rPr>
+          <w:rStyle w:val="Strong"/>
+          <w:b w:val="0"/>
+          <w:bCs w:val="0"/>
         </w:rPr>
       </w:pPr>
       <w:r>
@@ -943,13 +1065,15 @@
           <w:rStyle w:val="Strong"/>
           <w:b w:val="0"/>
           <w:bCs w:val="0"/>
-        </w:rPr>
-      </w:pPr>
-      <w:r>
-        <w:rPr>
-          <w:rStyle w:val="Strong"/>
-          <w:b w:val="0"/>
-          <w:bCs w:val="0"/>
+          <w:highlight w:val="yellow"/>
+        </w:rPr>
+      </w:pPr>
+      <w:r>
+        <w:rPr>
+          <w:rStyle w:val="Strong"/>
+          <w:b w:val="0"/>
+          <w:bCs w:val="0"/>
+          <w:highlight w:val="yellow"/>
         </w:rPr>
         <w:t>Reboot persistence</w:t>
       </w:r>
@@ -973,6 +1097,7 @@
           <w:b w:val="0"/>
           <w:bCs w:val="0"/>
         </w:rPr>
+        <w:lastRenderedPageBreak/>
         <w:t>Add program to victim startup registry upon launch</w:t>
       </w:r>
     </w:p>
@@ -987,13 +1112,15 @@
           <w:rStyle w:val="Strong"/>
           <w:b w:val="0"/>
           <w:bCs w:val="0"/>
-        </w:rPr>
-      </w:pPr>
-      <w:r>
-        <w:rPr>
-          <w:rStyle w:val="Strong"/>
-          <w:b w:val="0"/>
-          <w:bCs w:val="0"/>
+          <w:highlight w:val="yellow"/>
+        </w:rPr>
+      </w:pPr>
+      <w:r>
+        <w:rPr>
+          <w:rStyle w:val="Strong"/>
+          <w:b w:val="0"/>
+          <w:bCs w:val="0"/>
+          <w:highlight w:val="yellow"/>
         </w:rPr>
         <w:t>Botnet DDOS</w:t>
       </w:r>
@@ -1083,15 +1210,16 @@
           <w:rStyle w:val="Strong"/>
           <w:b w:val="0"/>
           <w:bCs w:val="0"/>
-        </w:rPr>
-      </w:pPr>
-      <w:r>
-        <w:rPr>
-          <w:rStyle w:val="Strong"/>
-          <w:b w:val="0"/>
-          <w:bCs w:val="0"/>
-        </w:rPr>
-        <w:lastRenderedPageBreak/>
+          <w:highlight w:val="yellow"/>
+        </w:rPr>
+      </w:pPr>
+      <w:r>
+        <w:rPr>
+          <w:rStyle w:val="Strong"/>
+          <w:b w:val="0"/>
+          <w:bCs w:val="0"/>
+          <w:highlight w:val="yellow"/>
+        </w:rPr>
         <w:t xml:space="preserve">Alternate </w:t>
       </w:r>
       <w:r>
@@ -1099,6 +1227,7 @@
           <w:rStyle w:val="Strong"/>
           <w:b w:val="0"/>
           <w:bCs w:val="0"/>
+          <w:highlight w:val="yellow"/>
         </w:rPr>
         <w:t>output options</w:t>
       </w:r>
@@ -1247,6 +1376,7 @@
           <w:rStyle w:val="Strong"/>
           <w:b w:val="0"/>
           <w:bCs w:val="0"/>
+          <w:highlight w:val="green"/>
         </w:rPr>
         <w:t xml:space="preserve">Deliverable 1: Project FSD, </w:t>
       </w:r>
@@ -1255,6 +1385,7 @@
           <w:rStyle w:val="Strong"/>
           <w:b w:val="0"/>
           <w:bCs w:val="0"/>
+          <w:highlight w:val="green"/>
         </w:rPr>
         <w:t>demo</w:t>
       </w:r>
@@ -1263,6 +1394,7 @@
           <w:rStyle w:val="Strong"/>
           <w:b w:val="0"/>
           <w:bCs w:val="0"/>
+          <w:highlight w:val="green"/>
         </w:rPr>
         <w:t xml:space="preserve"> of</w:t>
       </w:r>
@@ -1271,6 +1403,7 @@
           <w:rStyle w:val="Strong"/>
           <w:b w:val="0"/>
           <w:bCs w:val="0"/>
+          <w:highlight w:val="green"/>
         </w:rPr>
         <w:t xml:space="preserve"> controller</w:t>
       </w:r>
@@ -1279,6 +1412,7 @@
           <w:rStyle w:val="Strong"/>
           <w:b w:val="0"/>
           <w:bCs w:val="0"/>
+          <w:highlight w:val="green"/>
         </w:rPr>
         <w:t>, starter code for keylogging</w:t>
       </w:r>
@@ -1287,6 +1421,7 @@
           <w:rStyle w:val="Strong"/>
           <w:b w:val="0"/>
           <w:bCs w:val="0"/>
+          <w:highlight w:val="green"/>
         </w:rPr>
         <w:t xml:space="preserve"> </w:t>
       </w:r>
@@ -1295,6 +1430,7 @@
           <w:rStyle w:val="Strong"/>
           <w:b w:val="0"/>
           <w:bCs w:val="0"/>
+          <w:highlight w:val="green"/>
         </w:rPr>
         <w:t xml:space="preserve">to </w:t>
       </w:r>
@@ -1303,6 +1439,7 @@
           <w:rStyle w:val="Strong"/>
           <w:b w:val="0"/>
           <w:bCs w:val="0"/>
+          <w:highlight w:val="green"/>
         </w:rPr>
         <w:t>console</w:t>
       </w:r>
@@ -1311,6 +1448,7 @@
           <w:rStyle w:val="Strong"/>
           <w:b w:val="0"/>
           <w:bCs w:val="0"/>
+          <w:highlight w:val="green"/>
         </w:rPr>
         <w:t>.</w:t>
       </w:r>
@@ -1328,6 +1466,7 @@
           <w:rStyle w:val="Strong"/>
           <w:b w:val="0"/>
           <w:bCs w:val="0"/>
+          <w:highlight w:val="green"/>
         </w:rPr>
         <w:t>Deliverable 2:</w:t>
       </w:r>
@@ -1336,6 +1475,7 @@
           <w:rStyle w:val="Strong"/>
           <w:b w:val="0"/>
           <w:bCs w:val="0"/>
+          <w:highlight w:val="green"/>
         </w:rPr>
         <w:t xml:space="preserve"> MVP reached, </w:t>
       </w:r>
@@ -1344,6 +1484,7 @@
           <w:rStyle w:val="Strong"/>
           <w:b w:val="0"/>
           <w:bCs w:val="0"/>
+          <w:highlight w:val="green"/>
         </w:rPr>
         <w:t>basic</w:t>
       </w:r>
@@ -1352,6 +1493,7 @@
           <w:rStyle w:val="Strong"/>
           <w:b w:val="0"/>
           <w:bCs w:val="0"/>
+          <w:highlight w:val="green"/>
         </w:rPr>
         <w:t xml:space="preserve"> remote</w:t>
       </w:r>
@@ -1360,6 +1502,7 @@
           <w:rStyle w:val="Strong"/>
           <w:b w:val="0"/>
           <w:bCs w:val="0"/>
+          <w:highlight w:val="green"/>
         </w:rPr>
         <w:t xml:space="preserve"> keylogging implemented, </w:t>
       </w:r>
@@ -1368,6 +1511,7 @@
           <w:rStyle w:val="Strong"/>
           <w:b w:val="0"/>
           <w:bCs w:val="0"/>
+          <w:highlight w:val="green"/>
         </w:rPr>
         <w:t>starter code for stretch goals</w:t>
       </w:r>
@@ -1376,6 +1520,7 @@
           <w:rStyle w:val="Strong"/>
           <w:b w:val="0"/>
           <w:bCs w:val="0"/>
+          <w:highlight w:val="green"/>
         </w:rPr>
         <w:t>.</w:t>
       </w:r>
@@ -1393,6 +1538,7 @@
           <w:rStyle w:val="Strong"/>
           <w:b w:val="0"/>
           <w:bCs w:val="0"/>
+          <w:highlight w:val="yellow"/>
         </w:rPr>
         <w:t>Deliverable 3:</w:t>
       </w:r>
@@ -1401,6 +1547,7 @@
           <w:rStyle w:val="Strong"/>
           <w:b w:val="0"/>
           <w:bCs w:val="0"/>
+          <w:highlight w:val="yellow"/>
         </w:rPr>
         <w:t xml:space="preserve"> </w:t>
       </w:r>
@@ -1409,6 +1556,7 @@
           <w:rStyle w:val="Strong"/>
           <w:b w:val="0"/>
           <w:bCs w:val="0"/>
+          <w:highlight w:val="yellow"/>
         </w:rPr>
         <w:t xml:space="preserve">Malicious executables </w:t>
       </w:r>
@@ -1417,6 +1565,7 @@
           <w:rStyle w:val="Strong"/>
           <w:b w:val="0"/>
           <w:bCs w:val="0"/>
+          <w:highlight w:val="yellow"/>
         </w:rPr>
         <w:t>generated;</w:t>
       </w:r>
@@ -1425,6 +1574,7 @@
           <w:rStyle w:val="Strong"/>
           <w:b w:val="0"/>
           <w:bCs w:val="0"/>
+          <w:highlight w:val="yellow"/>
         </w:rPr>
         <w:t xml:space="preserve"> </w:t>
       </w:r>
@@ -1433,6 +1583,7 @@
           <w:rStyle w:val="Strong"/>
           <w:b w:val="0"/>
           <w:bCs w:val="0"/>
+          <w:highlight w:val="yellow"/>
         </w:rPr>
         <w:t>some/all stretch goals</w:t>
       </w:r>
@@ -1441,6 +1592,7 @@
           <w:rStyle w:val="Strong"/>
           <w:b w:val="0"/>
           <w:bCs w:val="0"/>
+          <w:highlight w:val="yellow"/>
         </w:rPr>
         <w:t xml:space="preserve"> depending on available time</w:t>
       </w:r>
@@ -1449,6 +1601,7 @@
           <w:rStyle w:val="Strong"/>
           <w:b w:val="0"/>
           <w:bCs w:val="0"/>
+          <w:highlight w:val="yellow"/>
         </w:rPr>
         <w:t>.</w:t>
       </w:r>

</xml_diff>

<commit_message>
you can steal cookies now
</commit_message>
<xml_diff>
--- a/Documentation/Needs Statement and FSD COMP SEC.docx
+++ b/Documentation/Needs Statement and FSD COMP SEC.docx
@@ -988,15 +988,15 @@
           <w:rStyle w:val="Strong"/>
           <w:b w:val="0"/>
           <w:bCs w:val="0"/>
-          <w:highlight w:val="yellow"/>
-        </w:rPr>
-      </w:pPr>
-      <w:r>
-        <w:rPr>
-          <w:rStyle w:val="Strong"/>
-          <w:b w:val="0"/>
-          <w:bCs w:val="0"/>
-          <w:highlight w:val="yellow"/>
+          <w:highlight w:val="green"/>
+        </w:rPr>
+      </w:pPr>
+      <w:r>
+        <w:rPr>
+          <w:rStyle w:val="Strong"/>
+          <w:b w:val="0"/>
+          <w:bCs w:val="0"/>
+          <w:highlight w:val="green"/>
         </w:rPr>
         <w:t xml:space="preserve">Executables will be packaged and generated for </w:t>
       </w:r>
@@ -1005,7 +1005,7 @@
           <w:rStyle w:val="Strong"/>
           <w:b w:val="0"/>
           <w:bCs w:val="0"/>
-          <w:highlight w:val="yellow"/>
+          <w:highlight w:val="green"/>
         </w:rPr>
         <w:t>mobile distribution</w:t>
       </w:r>
@@ -1043,39 +1043,17 @@
           <w:rStyle w:val="Strong"/>
           <w:b w:val="0"/>
           <w:bCs w:val="0"/>
-        </w:rPr>
-      </w:pPr>
-      <w:r>
-        <w:rPr>
-          <w:rStyle w:val="Strong"/>
-          <w:b w:val="0"/>
-          <w:bCs w:val="0"/>
+          <w:highlight w:val="green"/>
+        </w:rPr>
+      </w:pPr>
+      <w:r>
+        <w:rPr>
+          <w:rStyle w:val="Strong"/>
+          <w:b w:val="0"/>
+          <w:bCs w:val="0"/>
+          <w:highlight w:val="green"/>
         </w:rPr>
         <w:t>Automatic password sniffing</w:t>
-      </w:r>
-      <w:r>
-        <w:rPr>
-          <w:rStyle w:val="Strong"/>
-          <w:b w:val="0"/>
-          <w:bCs w:val="0"/>
-        </w:rPr>
-        <w:t xml:space="preserve"> (Not possible</w:t>
-      </w:r>
-      <w:r>
-        <w:rPr>
-          <w:rStyle w:val="Strong"/>
-          <w:b w:val="0"/>
-          <w:bCs w:val="0"/>
-        </w:rPr>
-        <w:t xml:space="preserve"> if I want to keep things lightweight</w:t>
-      </w:r>
-      <w:r>
-        <w:rPr>
-          <w:rStyle w:val="Strong"/>
-          <w:b w:val="0"/>
-          <w:bCs w:val="0"/>
-        </w:rPr>
-        <w:t>)</w:t>
       </w:r>
     </w:p>
     <w:p>
@@ -1339,15 +1317,7 @@
           <w:b w:val="0"/>
           <w:bCs w:val="0"/>
         </w:rPr>
-        <w:t xml:space="preserve"> </w:t>
-      </w:r>
-      <w:r>
-        <w:rPr>
-          <w:rStyle w:val="Strong"/>
-          <w:b w:val="0"/>
-          <w:bCs w:val="0"/>
-        </w:rPr>
-        <w:t>(Irrelevant compared with Discord API versatility)</w:t>
+        <w:t xml:space="preserve"> (Irrelevant compared with Discord API versatility)</w:t>
       </w:r>
     </w:p>
     <w:p>
@@ -1656,7 +1626,7 @@
           <w:rStyle w:val="Strong"/>
           <w:b w:val="0"/>
           <w:bCs w:val="0"/>
-          <w:highlight w:val="yellow"/>
+          <w:highlight w:val="green"/>
         </w:rPr>
         <w:t>Deliverable 3:</w:t>
       </w:r>
@@ -1665,7 +1635,7 @@
           <w:rStyle w:val="Strong"/>
           <w:b w:val="0"/>
           <w:bCs w:val="0"/>
-          <w:highlight w:val="yellow"/>
+          <w:highlight w:val="green"/>
         </w:rPr>
         <w:t xml:space="preserve"> </w:t>
       </w:r>
@@ -1674,7 +1644,7 @@
           <w:rStyle w:val="Strong"/>
           <w:b w:val="0"/>
           <w:bCs w:val="0"/>
-          <w:highlight w:val="yellow"/>
+          <w:highlight w:val="green"/>
         </w:rPr>
         <w:t xml:space="preserve">Malicious executables </w:t>
       </w:r>
@@ -1683,7 +1653,7 @@
           <w:rStyle w:val="Strong"/>
           <w:b w:val="0"/>
           <w:bCs w:val="0"/>
-          <w:highlight w:val="yellow"/>
+          <w:highlight w:val="green"/>
         </w:rPr>
         <w:t>generated;</w:t>
       </w:r>
@@ -1692,7 +1662,7 @@
           <w:rStyle w:val="Strong"/>
           <w:b w:val="0"/>
           <w:bCs w:val="0"/>
-          <w:highlight w:val="yellow"/>
+          <w:highlight w:val="green"/>
         </w:rPr>
         <w:t xml:space="preserve"> </w:t>
       </w:r>
@@ -1701,7 +1671,7 @@
           <w:rStyle w:val="Strong"/>
           <w:b w:val="0"/>
           <w:bCs w:val="0"/>
-          <w:highlight w:val="yellow"/>
+          <w:highlight w:val="green"/>
         </w:rPr>
         <w:t>some/all stretch goals</w:t>
       </w:r>
@@ -1710,7 +1680,7 @@
           <w:rStyle w:val="Strong"/>
           <w:b w:val="0"/>
           <w:bCs w:val="0"/>
-          <w:highlight w:val="yellow"/>
+          <w:highlight w:val="green"/>
         </w:rPr>
         <w:t xml:space="preserve"> depending on available time</w:t>
       </w:r>
@@ -1719,7 +1689,7 @@
           <w:rStyle w:val="Strong"/>
           <w:b w:val="0"/>
           <w:bCs w:val="0"/>
-          <w:highlight w:val="yellow"/>
+          <w:highlight w:val="green"/>
         </w:rPr>
         <w:t>.</w:t>
       </w:r>

</xml_diff>